<commit_message>
Added lots of textures.
</commit_message>
<xml_diff>
--- a/Doc/Doc API finale.docx
+++ b/Doc/Doc API finale.docx
@@ -46,8 +46,6 @@
       <w:r>
         <w:t xml:space="preserve">  (</w:t>
       </w:r>
-      <w:proofErr w:type="spellStart"/>
-      <w:proofErr w:type="gramStart"/>
       <w:r>
         <w:rPr>
           <w:rFonts w:ascii="Consolas" w:hAnsi="Consolas" w:cs="Consolas"/>
@@ -58,9 +56,8 @@
           <w:highlight w:val="white"/>
           <w:lang w:val="en-US"/>
         </w:rPr>
-        <w:t>GetMode</w:t>
-      </w:r>
-      <w:proofErr w:type="spellEnd"/>
+        <w:t>GetMode()</w:t>
+      </w:r>
       <w:r>
         <w:rPr>
           <w:rFonts w:ascii="Consolas" w:hAnsi="Consolas" w:cs="Consolas"/>
@@ -68,12 +65,22 @@
           <w:color w:val="000000"/>
           <w:sz w:val="19"/>
           <w:szCs w:val="19"/>
+          <w:lang w:val="en-US"/>
+        </w:rPr>
+        <w:t xml:space="preserve"> == </w:t>
+      </w:r>
+      <w:r>
+        <w:rPr>
+          <w:rFonts w:ascii="Consolas" w:hAnsi="Consolas" w:cs="Consolas"/>
+          <w:noProof w:val="0"/>
+          <w:color w:val="2B91AF"/>
+          <w:sz w:val="19"/>
+          <w:szCs w:val="19"/>
           <w:highlight w:val="white"/>
           <w:lang w:val="en-US"/>
         </w:rPr>
-        <w:t>(</w:t>
-      </w:r>
-      <w:proofErr w:type="gramEnd"/>
+        <w:t>SceneMode</w:t>
+      </w:r>
       <w:r>
         <w:rPr>
           <w:rFonts w:ascii="Consolas" w:hAnsi="Consolas" w:cs="Consolas"/>
@@ -84,7 +91,7 @@
           <w:highlight w:val="white"/>
           <w:lang w:val="en-US"/>
         </w:rPr>
-        <w:t>)</w:t>
+        <w:t>.</w:t>
       </w:r>
       <w:r>
         <w:rPr>
@@ -95,9 +102,86 @@
           <w:szCs w:val="19"/>
           <w:lang w:val="en-US"/>
         </w:rPr>
-        <w:t xml:space="preserve"> == </w:t>
-      </w:r>
-      <w:proofErr w:type="spellStart"/>
+        <w:t>Picks</w:t>
+      </w:r>
+      <w:r>
+        <w:t>)</w:t>
+      </w:r>
+    </w:p>
+    <w:p>
+      <w:r>
+        <w:t xml:space="preserve">Lors de la phase de picks, chaque IA va avoir à sélectionner une compétence passive et 2 compétences </w:t>
+      </w:r>
+      <w:r>
+        <w:t>actives</w:t>
+      </w:r>
+      <w:r>
+        <w:t>.</w:t>
+      </w:r>
+      <w:r>
+        <w:t xml:space="preserve"> </w:t>
+      </w:r>
+      <w:r>
+        <w:t>Les picks se font selon un ordre particulier. Les IAs doivent attendre leur tour (</w:t>
+      </w:r>
+      <w:r>
+        <w:t>cf</w:t>
+      </w:r>
+      <w:r>
+        <w:t xml:space="preserve"> la fonction </w:t>
+      </w:r>
+      <w:r>
+        <w:rPr>
+          <w:rFonts w:ascii="Consolas" w:hAnsi="Consolas" w:cs="Consolas"/>
+          <w:noProof w:val="0"/>
+          <w:color w:val="000000"/>
+          <w:sz w:val="19"/>
+          <w:szCs w:val="19"/>
+          <w:highlight w:val="white"/>
+          <w:lang w:val="en-US"/>
+        </w:rPr>
+        <w:t>Picks_NextAction</w:t>
+      </w:r>
+      <w:r>
+        <w:rPr>
+          <w:rFonts w:ascii="Consolas" w:hAnsi="Consolas" w:cs="Consolas"/>
+          <w:noProof w:val="0"/>
+          <w:color w:val="000000"/>
+          <w:sz w:val="19"/>
+          <w:szCs w:val="19"/>
+          <w:lang w:val="en-US"/>
+        </w:rPr>
+        <w:t xml:space="preserve"> </w:t>
+      </w:r>
+      <w:r>
+        <w:t xml:space="preserve">de la classe State). Une fois que c’est leur tour, il leur est demandé de choisir soit une compétence passive (si </w:t>
+      </w:r>
+      <w:r>
+        <w:rPr>
+          <w:rFonts w:ascii="Consolas" w:hAnsi="Consolas" w:cs="Consolas"/>
+          <w:noProof w:val="0"/>
+          <w:color w:val="000000"/>
+          <w:sz w:val="19"/>
+          <w:szCs w:val="19"/>
+          <w:highlight w:val="white"/>
+          <w:lang w:val="en-US"/>
+        </w:rPr>
+        <w:t>Picks_NextAction</w:t>
+      </w:r>
+      <w:r>
+        <w:rPr>
+          <w:rFonts w:ascii="Consolas" w:hAnsi="Consolas" w:cs="Consolas"/>
+          <w:noProof w:val="0"/>
+          <w:color w:val="000000"/>
+          <w:sz w:val="19"/>
+          <w:szCs w:val="19"/>
+          <w:lang w:val="en-US"/>
+        </w:rPr>
+        <w:t xml:space="preserve"> </w:t>
+      </w:r>
+      <w:r>
+        <w:t xml:space="preserve">retourne  </w:t>
+      </w:r>
       <w:r>
         <w:rPr>
           <w:rFonts w:ascii="Consolas" w:hAnsi="Consolas" w:cs="Consolas"/>
@@ -108,7 +192,7 @@
           <w:highlight w:val="white"/>
           <w:lang w:val="en-US"/>
         </w:rPr>
-        <w:t>SceneMode</w:t>
+        <w:t>PickAction</w:t>
       </w:r>
       <w:r>
         <w:rPr>
@@ -131,36 +215,22 @@
           <w:szCs w:val="19"/>
           <w:lang w:val="en-US"/>
         </w:rPr>
-        <w:t>Picks</w:t>
-      </w:r>
-      <w:proofErr w:type="spellEnd"/>
-      <w:r>
-        <w:t>)</w:t>
-      </w:r>
-    </w:p>
-    <w:p>
-      <w:r>
-        <w:t xml:space="preserve">Lors de la phase de picks, chaque IA va avoir à sélectionner une compétence passive et 2 compétences </w:t>
-      </w:r>
-      <w:r>
-        <w:t>actives</w:t>
-      </w:r>
-      <w:r>
-        <w:t>.</w:t>
+        <w:t>PickPassive</w:t>
+      </w:r>
+      <w:r>
+        <w:t>), ou active.</w:t>
       </w:r>
       <w:r>
         <w:t xml:space="preserve"> </w:t>
       </w:r>
-      <w:r>
-        <w:t>Les picks se font selon un ordre particulier. Les IAs doivent attendre leur tour (</w:t>
-      </w:r>
-      <w:r>
-        <w:t>cf</w:t>
-      </w:r>
-      <w:r>
-        <w:t xml:space="preserve"> la fonction </w:t>
-      </w:r>
-      <w:proofErr w:type="spellStart"/>
+    </w:p>
+    <w:p>
+      <w:pPr>
+        <w:pStyle w:val="Sansinterligne"/>
+      </w:pPr>
+      <w:r>
+        <w:t xml:space="preserve">Cela se fait par l’appel aux fonctions </w:t>
+      </w:r>
       <w:r>
         <w:rPr>
           <w:rFonts w:ascii="Consolas" w:hAnsi="Consolas" w:cs="Consolas"/>
@@ -171,9 +241,8 @@
           <w:highlight w:val="white"/>
           <w:lang w:val="en-US"/>
         </w:rPr>
-        <w:t>Picks_NextAction</w:t>
-      </w:r>
-      <w:proofErr w:type="spellEnd"/>
+        <w:t>Picks_PickActive</w:t>
+      </w:r>
       <w:r>
         <w:rPr>
           <w:rFonts w:ascii="Consolas" w:hAnsi="Consolas" w:cs="Consolas"/>
@@ -183,12 +252,8 @@
           <w:szCs w:val="19"/>
           <w:lang w:val="en-US"/>
         </w:rPr>
-        <w:t xml:space="preserve"> </w:t>
-      </w:r>
-      <w:r>
-        <w:t xml:space="preserve">de la classe State). Une fois que c’est leur tour, il leur est demandé de choisir soit une compétence passive (si </w:t>
-      </w:r>
-      <w:proofErr w:type="spellStart"/>
+        <w:t xml:space="preserve"> et </w:t>
+      </w:r>
       <w:r>
         <w:rPr>
           <w:rFonts w:ascii="Consolas" w:hAnsi="Consolas" w:cs="Consolas"/>
@@ -199,9 +264,8 @@
           <w:highlight w:val="white"/>
           <w:lang w:val="en-US"/>
         </w:rPr>
-        <w:t>Picks_NextAction</w:t>
-      </w:r>
-      <w:proofErr w:type="spellEnd"/>
+        <w:t>Picks_PickPassive</w:t>
+      </w:r>
       <w:r>
         <w:rPr>
           <w:rFonts w:ascii="Consolas" w:hAnsi="Consolas" w:cs="Consolas"/>
@@ -211,12 +275,68 @@
           <w:szCs w:val="19"/>
           <w:lang w:val="en-US"/>
         </w:rPr>
+        <w:t xml:space="preserve">. </w:t>
+      </w:r>
+      <w:r>
+        <w:t xml:space="preserve">Les fonctions </w:t>
+      </w:r>
+      <w:r>
+        <w:rPr>
+          <w:rFonts w:ascii="Consolas" w:hAnsi="Consolas" w:cs="Consolas"/>
+          <w:noProof w:val="0"/>
+          <w:color w:val="000000"/>
+          <w:sz w:val="19"/>
+          <w:szCs w:val="19"/>
+          <w:highlight w:val="white"/>
+          <w:lang w:val="en-US"/>
+        </w:rPr>
+        <w:t>Picks_GetActiveSpells</w:t>
+      </w:r>
+      <w:r>
+        <w:rPr>
+          <w:rFonts w:ascii="Consolas" w:hAnsi="Consolas" w:cs="Consolas"/>
+          <w:noProof w:val="0"/>
+          <w:color w:val="000000"/>
+          <w:sz w:val="19"/>
+          <w:szCs w:val="19"/>
+          <w:lang w:val="en-US"/>
+        </w:rPr>
+        <w:t xml:space="preserve"> et </w:t>
+      </w:r>
+      <w:r>
+        <w:rPr>
+          <w:rFonts w:ascii="Consolas" w:hAnsi="Consolas" w:cs="Consolas"/>
+          <w:noProof w:val="0"/>
+          <w:color w:val="000000"/>
+          <w:sz w:val="19"/>
+          <w:szCs w:val="19"/>
+          <w:highlight w:val="white"/>
+          <w:lang w:val="en-US"/>
+        </w:rPr>
+        <w:t>Picks_GetPassiveSpells</w:t>
+      </w:r>
+      <w:r>
+        <w:rPr>
+          <w:rFonts w:ascii="Consolas" w:hAnsi="Consolas" w:cs="Consolas"/>
+          <w:noProof w:val="0"/>
+          <w:color w:val="000000"/>
+          <w:sz w:val="19"/>
+          <w:szCs w:val="19"/>
+          <w:lang w:val="en-US"/>
+        </w:rPr>
         <w:t xml:space="preserve"> </w:t>
       </w:r>
       <w:r>
-        <w:t xml:space="preserve">retourne  </w:t>
-      </w:r>
-      <w:proofErr w:type="spellStart"/>
+        <w:t>retournent les spells actuellement disponibles.</w:t>
+      </w:r>
+    </w:p>
+    <w:p>
+      <w:r>
+        <w:t>Une f</w:t>
+      </w:r>
+      <w:r>
+        <w:t xml:space="preserve">ois que toutes les IAs ont sélectionné leurs compétences le jeu peut commencer ! La fonction GetMode() de state retourne alors </w:t>
+      </w:r>
       <w:r>
         <w:rPr>
           <w:rFonts w:ascii="Consolas" w:hAnsi="Consolas" w:cs="Consolas"/>
@@ -227,7 +347,7 @@
           <w:highlight w:val="white"/>
           <w:lang w:val="en-US"/>
         </w:rPr>
-        <w:t>PickAction</w:t>
+        <w:t>SceneMode</w:t>
       </w:r>
       <w:r>
         <w:rPr>
@@ -250,184 +370,7 @@
           <w:szCs w:val="19"/>
           <w:lang w:val="en-US"/>
         </w:rPr>
-        <w:t>PickPassive</w:t>
-      </w:r>
-      <w:proofErr w:type="spellEnd"/>
-      <w:r>
-        <w:t>), ou active.</w:t>
-      </w:r>
-      <w:r>
-        <w:t xml:space="preserve"> </w:t>
-      </w:r>
-    </w:p>
-    <w:p>
-      <w:pPr>
-        <w:pStyle w:val="Sansinterligne"/>
-      </w:pPr>
-      <w:r>
-        <w:t xml:space="preserve">Cela se fait par l’appel aux fonctions </w:t>
-      </w:r>
-      <w:proofErr w:type="spellStart"/>
-      <w:r>
-        <w:rPr>
-          <w:rFonts w:ascii="Consolas" w:hAnsi="Consolas" w:cs="Consolas"/>
-          <w:noProof w:val="0"/>
-          <w:color w:val="000000"/>
-          <w:sz w:val="19"/>
-          <w:szCs w:val="19"/>
-          <w:highlight w:val="white"/>
-          <w:lang w:val="en-US"/>
-        </w:rPr>
-        <w:t>Picks_PickActive</w:t>
-      </w:r>
-      <w:proofErr w:type="spellEnd"/>
-      <w:r>
-        <w:rPr>
-          <w:rFonts w:ascii="Consolas" w:hAnsi="Consolas" w:cs="Consolas"/>
-          <w:noProof w:val="0"/>
-          <w:color w:val="000000"/>
-          <w:sz w:val="19"/>
-          <w:szCs w:val="19"/>
-          <w:lang w:val="en-US"/>
-        </w:rPr>
-        <w:t xml:space="preserve"> et </w:t>
-      </w:r>
-      <w:proofErr w:type="spellStart"/>
-      <w:r>
-        <w:rPr>
-          <w:rFonts w:ascii="Consolas" w:hAnsi="Consolas" w:cs="Consolas"/>
-          <w:noProof w:val="0"/>
-          <w:color w:val="000000"/>
-          <w:sz w:val="19"/>
-          <w:szCs w:val="19"/>
-          <w:highlight w:val="white"/>
-          <w:lang w:val="en-US"/>
-        </w:rPr>
-        <w:t>Picks_PickPassive</w:t>
-      </w:r>
-      <w:proofErr w:type="spellEnd"/>
-      <w:r>
-        <w:rPr>
-          <w:rFonts w:ascii="Consolas" w:hAnsi="Consolas" w:cs="Consolas"/>
-          <w:noProof w:val="0"/>
-          <w:color w:val="000000"/>
-          <w:sz w:val="19"/>
-          <w:szCs w:val="19"/>
-          <w:lang w:val="en-US"/>
-        </w:rPr>
-        <w:t xml:space="preserve">. </w:t>
-      </w:r>
-      <w:r>
-        <w:t xml:space="preserve">Les fonctions </w:t>
-      </w:r>
-      <w:proofErr w:type="spellStart"/>
-      <w:r>
-        <w:rPr>
-          <w:rFonts w:ascii="Consolas" w:hAnsi="Consolas" w:cs="Consolas"/>
-          <w:noProof w:val="0"/>
-          <w:color w:val="000000"/>
-          <w:sz w:val="19"/>
-          <w:szCs w:val="19"/>
-          <w:highlight w:val="white"/>
-          <w:lang w:val="en-US"/>
-        </w:rPr>
-        <w:t>Picks_GetActiveSpells</w:t>
-      </w:r>
-      <w:proofErr w:type="spellEnd"/>
-      <w:r>
-        <w:rPr>
-          <w:rFonts w:ascii="Consolas" w:hAnsi="Consolas" w:cs="Consolas"/>
-          <w:noProof w:val="0"/>
-          <w:color w:val="000000"/>
-          <w:sz w:val="19"/>
-          <w:szCs w:val="19"/>
-          <w:lang w:val="en-US"/>
-        </w:rPr>
-        <w:t xml:space="preserve"> et </w:t>
-      </w:r>
-      <w:proofErr w:type="spellStart"/>
-      <w:r>
-        <w:rPr>
-          <w:rFonts w:ascii="Consolas" w:hAnsi="Consolas" w:cs="Consolas"/>
-          <w:noProof w:val="0"/>
-          <w:color w:val="000000"/>
-          <w:sz w:val="19"/>
-          <w:szCs w:val="19"/>
-          <w:highlight w:val="white"/>
-          <w:lang w:val="en-US"/>
-        </w:rPr>
-        <w:t>Picks_GetPassiveSpells</w:t>
-      </w:r>
-      <w:proofErr w:type="spellEnd"/>
-      <w:r>
-        <w:rPr>
-          <w:rFonts w:ascii="Consolas" w:hAnsi="Consolas" w:cs="Consolas"/>
-          <w:noProof w:val="0"/>
-          <w:color w:val="000000"/>
-          <w:sz w:val="19"/>
-          <w:szCs w:val="19"/>
-          <w:lang w:val="en-US"/>
-        </w:rPr>
-        <w:t xml:space="preserve"> </w:t>
-      </w:r>
-      <w:r>
-        <w:t>retournent les spells actuellement disponibles.</w:t>
-      </w:r>
-    </w:p>
-    <w:p>
-      <w:r>
-        <w:t>Une f</w:t>
-      </w:r>
-      <w:r>
-        <w:t xml:space="preserve">ois que toutes les IAs ont sélectionné leurs compétences le jeu peut commencer ! La fonction GetMode() de state retourne alors </w:t>
-      </w:r>
-      <w:proofErr w:type="spellStart"/>
-      <w:r>
-        <w:rPr>
-          <w:rFonts w:ascii="Consolas" w:hAnsi="Consolas" w:cs="Consolas"/>
-          <w:noProof w:val="0"/>
-          <w:color w:val="2B91AF"/>
-          <w:sz w:val="19"/>
-          <w:szCs w:val="19"/>
-          <w:highlight w:val="white"/>
-          <w:lang w:val="en-US"/>
-        </w:rPr>
-        <w:t>SceneMode</w:t>
-      </w:r>
-      <w:r>
-        <w:rPr>
-          <w:rFonts w:ascii="Consolas" w:hAnsi="Consolas" w:cs="Consolas"/>
-          <w:noProof w:val="0"/>
-          <w:color w:val="000000"/>
-          <w:sz w:val="19"/>
-          <w:szCs w:val="19"/>
-          <w:highlight w:val="white"/>
-          <w:lang w:val="en-US"/>
-        </w:rPr>
-        <w:t>.</w:t>
-      </w:r>
-      <w:r>
-        <w:rPr>
-          <w:rFonts w:ascii="Consolas" w:hAnsi="Consolas" w:cs="Consolas"/>
-          <w:noProof w:val="0"/>
-          <w:color w:val="000000"/>
-          <w:sz w:val="19"/>
-          <w:szCs w:val="19"/>
-          <w:lang w:val="en-US"/>
-        </w:rPr>
-        <w:t>Game</w:t>
-      </w:r>
-      <w:proofErr w:type="spellEnd"/>
-      <w:r>
-        <w:rPr>
-          <w:rFonts w:ascii="Consolas" w:hAnsi="Consolas" w:cs="Consolas"/>
-          <w:noProof w:val="0"/>
-          <w:color w:val="000000"/>
-          <w:sz w:val="19"/>
-          <w:szCs w:val="19"/>
-          <w:lang w:val="en-US"/>
-        </w:rPr>
-        <w:t>.</w:t>
+        <w:t>Game.</w:t>
       </w:r>
     </w:p>
     <w:p>
@@ -1508,9 +1451,20 @@
           <w:highlight w:val="white"/>
           <w:lang w:val="en-US"/>
         </w:rPr>
-        <w:t xml:space="preserve">            </w:t>
-      </w:r>
-      <w:proofErr w:type="spellStart"/>
+        <w:t xml:space="preserve">            Views.</w:t>
+      </w:r>
+      <w:r>
+        <w:rPr>
+          <w:rFonts w:ascii="Consolas" w:hAnsi="Consolas" w:cs="Consolas"/>
+          <w:noProof w:val="0"/>
+          <w:color w:val="2B91AF"/>
+          <w:sz w:val="19"/>
+          <w:szCs w:val="19"/>
+          <w:highlight w:val="white"/>
+          <w:lang w:val="en-US"/>
+        </w:rPr>
+        <w:t>GameStaticDataView</w:t>
+      </w:r>
       <w:r>
         <w:rPr>
           <w:rFonts w:ascii="Consolas" w:hAnsi="Consolas" w:cs="Consolas"/>
@@ -1521,7 +1475,65 @@
           <w:highlight w:val="white"/>
           <w:lang w:val="en-US"/>
         </w:rPr>
-        <w:t>Views.</w:t>
+        <w:t xml:space="preserve"> data = state.GetStaticData();</w:t>
+      </w:r>
+    </w:p>
+    <w:p>
+      <w:r>
+        <w:t>Cette base de données comprend</w:t>
+      </w:r>
+      <w:r>
+        <w:t xml:space="preserve"> les modèles de sorts (Spells), ainsi que d’</w:t>
+      </w:r>
+      <w:r>
+        <w:t xml:space="preserve">équipements (Weapons, Armors, Boots, Enchants). </w:t>
+      </w:r>
+      <w:r>
+        <w:t xml:space="preserve">Les modèles sont des classes qui décrivent le comportement des sorts / armes. </w:t>
+      </w:r>
+      <w:r>
+        <w:t xml:space="preserve">Chacun de ces modèles possède un </w:t>
+      </w:r>
+      <w:r>
+        <w:rPr>
+          <w:b/>
+        </w:rPr>
+        <w:t>identifiant</w:t>
+      </w:r>
+      <w:r>
+        <w:t xml:space="preserve"> unique, auquel il faudra se référer lorsqu’o</w:t>
+      </w:r>
+      <w:r>
+        <w:t>n voudra dialoguer avec l’API. Exemple :</w:t>
+      </w:r>
+    </w:p>
+    <w:p>
+      <w:pPr>
+        <w:ind w:left="720" w:firstLine="720"/>
+      </w:pPr>
+      <w:r>
+        <w:rPr>
+          <w:rFonts w:ascii="Consolas" w:hAnsi="Consolas" w:cs="Consolas"/>
+          <w:noProof w:val="0"/>
+          <w:color w:val="0000FF"/>
+          <w:sz w:val="19"/>
+          <w:szCs w:val="19"/>
+          <w:highlight w:val="white"/>
+          <w:lang w:val="en-US"/>
+        </w:rPr>
+        <w:t>public</w:t>
+      </w:r>
+      <w:r>
+        <w:rPr>
+          <w:rFonts w:ascii="Consolas" w:hAnsi="Consolas" w:cs="Consolas"/>
+          <w:noProof w:val="0"/>
+          <w:color w:val="000000"/>
+          <w:sz w:val="19"/>
+          <w:szCs w:val="19"/>
+          <w:highlight w:val="white"/>
+          <w:lang w:val="en-US"/>
+        </w:rPr>
+        <w:t xml:space="preserve"> </w:t>
       </w:r>
       <w:r>
         <w:rPr>
@@ -1533,9 +1545,8 @@
           <w:highlight w:val="white"/>
           <w:lang w:val="en-US"/>
         </w:rPr>
-        <w:t>GameStaticDataView</w:t>
-      </w:r>
-      <w:proofErr w:type="spellEnd"/>
+        <w:t>List</w:t>
+      </w:r>
       <w:r>
         <w:rPr>
           <w:rFonts w:ascii="Consolas" w:hAnsi="Consolas" w:cs="Consolas"/>
@@ -1546,10 +1557,20 @@
           <w:highlight w:val="white"/>
           <w:lang w:val="en-US"/>
         </w:rPr>
-        <w:t xml:space="preserve"> data = </w:t>
-      </w:r>
-      <w:proofErr w:type="spellStart"/>
-      <w:proofErr w:type="gramStart"/>
+        <w:t>&lt;</w:t>
+      </w:r>
+      <w:r>
+        <w:rPr>
+          <w:rFonts w:ascii="Consolas" w:hAnsi="Consolas" w:cs="Consolas"/>
+          <w:noProof w:val="0"/>
+          <w:color w:val="0000FF"/>
+          <w:sz w:val="19"/>
+          <w:szCs w:val="19"/>
+          <w:highlight w:val="white"/>
+          <w:lang w:val="en-US"/>
+        </w:rPr>
+        <w:t>int</w:t>
+      </w:r>
       <w:r>
         <w:rPr>
           <w:rFonts w:ascii="Consolas" w:hAnsi="Consolas" w:cs="Consolas"/>
@@ -1560,167 +1581,7 @@
           <w:highlight w:val="white"/>
           <w:lang w:val="en-US"/>
         </w:rPr>
-        <w:t>state.GetStaticData</w:t>
-      </w:r>
-      <w:proofErr w:type="spellEnd"/>
-      <w:r>
-        <w:rPr>
-          <w:rFonts w:ascii="Consolas" w:hAnsi="Consolas" w:cs="Consolas"/>
-          <w:noProof w:val="0"/>
-          <w:color w:val="000000"/>
-          <w:sz w:val="19"/>
-          <w:szCs w:val="19"/>
-          <w:highlight w:val="white"/>
-          <w:lang w:val="en-US"/>
-        </w:rPr>
-        <w:t>(</w:t>
-      </w:r>
-      <w:proofErr w:type="gramEnd"/>
-      <w:r>
-        <w:rPr>
-          <w:rFonts w:ascii="Consolas" w:hAnsi="Consolas" w:cs="Consolas"/>
-          <w:noProof w:val="0"/>
-          <w:color w:val="000000"/>
-          <w:sz w:val="19"/>
-          <w:szCs w:val="19"/>
-          <w:highlight w:val="white"/>
-          <w:lang w:val="en-US"/>
-        </w:rPr>
-        <w:t>);</w:t>
-      </w:r>
-    </w:p>
-    <w:p>
-      <w:r>
-        <w:t>Cette base de données comprend</w:t>
-      </w:r>
-      <w:r>
-        <w:t xml:space="preserve"> les modèles de sorts (Spells), ainsi que d’</w:t>
-      </w:r>
-      <w:r>
-        <w:t xml:space="preserve">équipements (Weapons, Armors, Boots, Enchants). </w:t>
-      </w:r>
-      <w:r>
-        <w:t xml:space="preserve">Les modèles sont des classes qui décrivent le comportement des sorts / armes. </w:t>
-      </w:r>
-      <w:r>
-        <w:t xml:space="preserve">Chacun de ces modèles possède un </w:t>
-      </w:r>
-      <w:r>
-        <w:rPr>
-          <w:b/>
-        </w:rPr>
-        <w:t>identifiant</w:t>
-      </w:r>
-      <w:r>
-        <w:t xml:space="preserve"> unique, auquel il faudra se référer lorsqu’o</w:t>
-      </w:r>
-      <w:r>
-        <w:t>n voudra dialoguer avec l’API. Exemple :</w:t>
-      </w:r>
-    </w:p>
-    <w:p>
-      <w:pPr>
-        <w:ind w:left="720" w:firstLine="720"/>
-      </w:pPr>
-      <w:proofErr w:type="gramStart"/>
-      <w:r>
-        <w:rPr>
-          <w:rFonts w:ascii="Consolas" w:hAnsi="Consolas" w:cs="Consolas"/>
-          <w:noProof w:val="0"/>
-          <w:color w:val="0000FF"/>
-          <w:sz w:val="19"/>
-          <w:szCs w:val="19"/>
-          <w:highlight w:val="white"/>
-          <w:lang w:val="en-US"/>
-        </w:rPr>
-        <w:t>public</w:t>
-      </w:r>
-      <w:proofErr w:type="gramEnd"/>
-      <w:r>
-        <w:rPr>
-          <w:rFonts w:ascii="Consolas" w:hAnsi="Consolas" w:cs="Consolas"/>
-          <w:noProof w:val="0"/>
-          <w:color w:val="000000"/>
-          <w:sz w:val="19"/>
-          <w:szCs w:val="19"/>
-          <w:highlight w:val="white"/>
-          <w:lang w:val="en-US"/>
-        </w:rPr>
-        <w:t xml:space="preserve"> </w:t>
-      </w:r>
-      <w:r>
-        <w:rPr>
-          <w:rFonts w:ascii="Consolas" w:hAnsi="Consolas" w:cs="Consolas"/>
-          <w:noProof w:val="0"/>
-          <w:color w:val="2B91AF"/>
-          <w:sz w:val="19"/>
-          <w:szCs w:val="19"/>
-          <w:highlight w:val="white"/>
-          <w:lang w:val="en-US"/>
-        </w:rPr>
-        <w:t>List</w:t>
-      </w:r>
-      <w:r>
-        <w:rPr>
-          <w:rFonts w:ascii="Consolas" w:hAnsi="Consolas" w:cs="Consolas"/>
-          <w:noProof w:val="0"/>
-          <w:color w:val="000000"/>
-          <w:sz w:val="19"/>
-          <w:szCs w:val="19"/>
-          <w:highlight w:val="white"/>
-          <w:lang w:val="en-US"/>
-        </w:rPr>
-        <w:t>&lt;</w:t>
-      </w:r>
-      <w:r>
-        <w:rPr>
-          <w:rFonts w:ascii="Consolas" w:hAnsi="Consolas" w:cs="Consolas"/>
-          <w:noProof w:val="0"/>
-          <w:color w:val="0000FF"/>
-          <w:sz w:val="19"/>
-          <w:szCs w:val="19"/>
-          <w:highlight w:val="white"/>
-          <w:lang w:val="en-US"/>
-        </w:rPr>
-        <w:t>int</w:t>
-      </w:r>
-      <w:r>
-        <w:rPr>
-          <w:rFonts w:ascii="Consolas" w:hAnsi="Consolas" w:cs="Consolas"/>
-          <w:noProof w:val="0"/>
-          <w:color w:val="000000"/>
-          <w:sz w:val="19"/>
-          <w:szCs w:val="19"/>
-          <w:highlight w:val="white"/>
-          <w:lang w:val="en-US"/>
-        </w:rPr>
-        <w:t xml:space="preserve">&gt; </w:t>
-      </w:r>
-      <w:proofErr w:type="spellStart"/>
-      <w:r>
-        <w:rPr>
-          <w:rFonts w:ascii="Consolas" w:hAnsi="Consolas" w:cs="Consolas"/>
-          <w:noProof w:val="0"/>
-          <w:color w:val="000000"/>
-          <w:sz w:val="19"/>
-          <w:szCs w:val="19"/>
-          <w:highlight w:val="white"/>
-          <w:lang w:val="en-US"/>
-        </w:rPr>
-        <w:t>ShopGetArmors</w:t>
-      </w:r>
-      <w:proofErr w:type="spellEnd"/>
-      <w:r>
-        <w:rPr>
-          <w:rFonts w:ascii="Consolas" w:hAnsi="Consolas" w:cs="Consolas"/>
-          <w:noProof w:val="0"/>
-          <w:color w:val="000000"/>
-          <w:sz w:val="19"/>
-          <w:szCs w:val="19"/>
-          <w:highlight w:val="white"/>
-          <w:lang w:val="en-US"/>
-        </w:rPr>
-        <w:t>()</w:t>
+        <w:t>&gt; ShopGetArmors()</w:t>
       </w:r>
     </w:p>
     <w:p>
@@ -1902,7 +1763,6 @@
         </w:rPr>
         <w:t>(</w:t>
       </w:r>
-      <w:proofErr w:type="spellStart"/>
       <w:r>
         <w:rPr>
           <w:rFonts w:ascii="Consolas" w:hAnsi="Consolas" w:cs="Consolas"/>
@@ -1925,7 +1785,6 @@
         </w:rPr>
         <w:t>HeroRole</w:t>
       </w:r>
-      <w:proofErr w:type="spellEnd"/>
       <w:r>
         <w:rPr>
           <w:rFonts w:ascii="Consolas" w:hAnsi="Consolas" w:cs="Consolas"/>
@@ -2059,7 +1918,6 @@
         </w:rPr>
         <w:t>(</w:t>
       </w:r>
-      <w:proofErr w:type="spellStart"/>
       <w:r>
         <w:rPr>
           <w:rFonts w:ascii="Consolas" w:hAnsi="Consolas" w:cs="Consolas"/>
@@ -2080,9 +1938,10 @@
           <w:szCs w:val="19"/>
           <w:lang w:val="en-US"/>
         </w:rPr>
-        <w:t>Role</w:t>
-      </w:r>
-      <w:proofErr w:type="spellEnd"/>
+        <w:t>UniquePassive</w:t>
+      </w:r>
+      <w:bookmarkStart w:id="0" w:name="_GoBack"/>
+      <w:bookmarkEnd w:id="0"/>
       <w:r>
         <w:rPr>
           <w:rFonts w:ascii="Consolas" w:hAnsi="Consolas" w:cs="Consolas"/>
@@ -2531,7 +2390,6 @@
       <w:r>
         <w:t xml:space="preserve">Les altérations d’état sont décrites par la classe </w:t>
       </w:r>
-      <w:proofErr w:type="spellStart"/>
       <w:r>
         <w:rPr>
           <w:rFonts w:ascii="Consolas" w:hAnsi="Consolas" w:cs="Consolas"/>
@@ -2544,11 +2402,9 @@
         </w:rPr>
         <w:t>StateAlterationModelView</w:t>
       </w:r>
-      <w:proofErr w:type="spellEnd"/>
       <w:r>
         <w:t xml:space="preserve">. Tous les sorts, et les attaques avec l’arme appliquent des altérations d’état. Ces altérations sont de nature très variées (déterminée par le champ </w:t>
       </w:r>
-      <w:proofErr w:type="spellStart"/>
       <w:r>
         <w:rPr>
           <w:rFonts w:ascii="Consolas" w:hAnsi="Consolas" w:cs="Consolas"/>
@@ -2561,7 +2417,6 @@
         </w:rPr>
         <w:t>StateAlterationType</w:t>
       </w:r>
-      <w:proofErr w:type="spellEnd"/>
       <w:r>
         <w:rPr>
           <w:rFonts w:ascii="Consolas" w:hAnsi="Consolas" w:cs="Consolas"/>
@@ -2596,7 +2451,6 @@
       <w:r>
         <w:t xml:space="preserve">Pour les bonus malus de statistiques, ainsi que les contrôles, le champ « Duration » de </w:t>
       </w:r>
-      <w:proofErr w:type="spellStart"/>
       <w:r>
         <w:rPr>
           <w:rFonts w:ascii="Consolas" w:hAnsi="Consolas" w:cs="Consolas"/>
@@ -2609,7 +2463,6 @@
         </w:rPr>
         <w:t>StateAlterationModelView</w:t>
       </w:r>
-      <w:proofErr w:type="spellEnd"/>
       <w:r>
         <w:rPr>
           <w:rFonts w:ascii="Consolas" w:hAnsi="Consolas" w:cs="Consolas"/>
@@ -2776,7 +2629,6 @@
       <w:r>
         <w:t xml:space="preserve"> un modèle (</w:t>
       </w:r>
-      <w:proofErr w:type="spellStart"/>
       <w:r>
         <w:rPr>
           <w:rFonts w:ascii="Consolas" w:hAnsi="Consolas" w:cs="Consolas"/>
@@ -2788,7 +2640,6 @@
         </w:rPr>
         <w:t>SpellModelView</w:t>
       </w:r>
-      <w:proofErr w:type="spellEnd"/>
       <w:r>
         <w:t>).</w:t>
       </w:r>
@@ -2807,7 +2658,6 @@
       <w:r>
         <w:t xml:space="preserve">Les sorts sont améliorables et ont donc plusieurs niveaux (de 0 à 2). Ces niveaux sont représentés par l’attribut Levels de </w:t>
       </w:r>
-      <w:proofErr w:type="spellStart"/>
       <w:r>
         <w:rPr>
           <w:rFonts w:ascii="Consolas" w:hAnsi="Consolas" w:cs="Consolas"/>
@@ -2819,7 +2669,6 @@
         </w:rPr>
         <w:t>SpellModelView</w:t>
       </w:r>
-      <w:proofErr w:type="spellEnd"/>
       <w:r>
         <w:t>. A chaque niveau du sort est associé</w:t>
       </w:r>
@@ -3067,8 +2916,6 @@
       <w:r>
         <w:t xml:space="preserve"> </w:t>
       </w:r>
-      <w:proofErr w:type="spellStart"/>
-      <w:proofErr w:type="gramStart"/>
       <w:r>
         <w:rPr>
           <w:rFonts w:ascii="Consolas" w:hAnsi="Consolas" w:cs="Consolas"/>
@@ -3081,8 +2928,6 @@
         </w:rPr>
         <w:t>bool</w:t>
       </w:r>
-      <w:proofErr w:type="spellEnd"/>
-      <w:proofErr w:type="gramEnd"/>
       <w:r>
         <w:rPr>
           <w:rFonts w:ascii="Consolas" w:hAnsi="Consolas" w:cs="Consolas"/>
@@ -3093,9 +2938,20 @@
           <w:highlight w:val="white"/>
           <w:lang w:val="en-US"/>
         </w:rPr>
-        <w:t xml:space="preserve"> </w:t>
-      </w:r>
-      <w:proofErr w:type="spellStart"/>
+        <w:t xml:space="preserve"> UseMySpell(</w:t>
+      </w:r>
+      <w:r>
+        <w:rPr>
+          <w:rFonts w:ascii="Consolas" w:hAnsi="Consolas" w:cs="Consolas"/>
+          <w:noProof w:val="0"/>
+          <w:color w:val="0000FF"/>
+          <w:sz w:val="19"/>
+          <w:szCs w:val="19"/>
+          <w:highlight w:val="white"/>
+          <w:lang w:val="en-US"/>
+        </w:rPr>
+        <w:t>int</w:t>
+      </w:r>
       <w:r>
         <w:rPr>
           <w:rFonts w:ascii="Consolas" w:hAnsi="Consolas" w:cs="Consolas"/>
@@ -3106,9 +2962,8 @@
           <w:highlight w:val="white"/>
           <w:lang w:val="en-US"/>
         </w:rPr>
-        <w:t>UseMySpell</w:t>
-      </w:r>
-      <w:proofErr w:type="spellEnd"/>
+        <w:t xml:space="preserve"> spellId,</w:t>
+      </w:r>
       <w:r>
         <w:rPr>
           <w:rFonts w:ascii="Consolas" w:hAnsi="Consolas" w:cs="Consolas"/>
@@ -3119,71 +2974,8 @@
           <w:highlight w:val="white"/>
           <w:lang w:val="en-US"/>
         </w:rPr>
-        <w:t>(</w:t>
-      </w:r>
-      <w:r>
-        <w:rPr>
-          <w:rFonts w:ascii="Consolas" w:hAnsi="Consolas" w:cs="Consolas"/>
-          <w:noProof w:val="0"/>
-          <w:color w:val="0000FF"/>
-          <w:sz w:val="19"/>
-          <w:szCs w:val="19"/>
-          <w:highlight w:val="white"/>
-          <w:lang w:val="en-US"/>
-        </w:rPr>
-        <w:t>int</w:t>
-      </w:r>
-      <w:r>
-        <w:rPr>
-          <w:rFonts w:ascii="Consolas" w:hAnsi="Consolas" w:cs="Consolas"/>
-          <w:noProof w:val="0"/>
-          <w:color w:val="000000"/>
-          <w:sz w:val="19"/>
-          <w:szCs w:val="19"/>
-          <w:highlight w:val="white"/>
-          <w:lang w:val="en-US"/>
-        </w:rPr>
         <w:t xml:space="preserve"> </w:t>
       </w:r>
-      <w:proofErr w:type="spellStart"/>
-      <w:r>
-        <w:rPr>
-          <w:rFonts w:ascii="Consolas" w:hAnsi="Consolas" w:cs="Consolas"/>
-          <w:noProof w:val="0"/>
-          <w:color w:val="000000"/>
-          <w:sz w:val="19"/>
-          <w:szCs w:val="19"/>
-          <w:highlight w:val="white"/>
-          <w:lang w:val="en-US"/>
-        </w:rPr>
-        <w:t>spellId</w:t>
-      </w:r>
-      <w:proofErr w:type="spellEnd"/>
-      <w:r>
-        <w:rPr>
-          <w:rFonts w:ascii="Consolas" w:hAnsi="Consolas" w:cs="Consolas"/>
-          <w:noProof w:val="0"/>
-          <w:color w:val="000000"/>
-          <w:sz w:val="19"/>
-          <w:szCs w:val="19"/>
-          <w:highlight w:val="white"/>
-          <w:lang w:val="en-US"/>
-        </w:rPr>
-        <w:t>,</w:t>
-      </w:r>
-      <w:r>
-        <w:rPr>
-          <w:rFonts w:ascii="Consolas" w:hAnsi="Consolas" w:cs="Consolas"/>
-          <w:noProof w:val="0"/>
-          <w:color w:val="000000"/>
-          <w:sz w:val="19"/>
-          <w:szCs w:val="19"/>
-          <w:highlight w:val="white"/>
-          <w:lang w:val="en-US"/>
-        </w:rPr>
-        <w:t xml:space="preserve"> </w:t>
-      </w:r>
-      <w:proofErr w:type="spellStart"/>
       <w:r>
         <w:rPr>
           <w:rFonts w:ascii="Consolas" w:hAnsi="Consolas" w:cs="Consolas"/>
@@ -3196,7 +2988,6 @@
         </w:rPr>
         <w:t>SpellCastTargetInfoView</w:t>
       </w:r>
-      <w:proofErr w:type="spellEnd"/>
       <w:r>
         <w:rPr>
           <w:rFonts w:ascii="Consolas" w:hAnsi="Consolas" w:cs="Consolas"/>
@@ -3355,8 +3146,6 @@
       <w:pPr>
         <w:pStyle w:val="Titre2"/>
       </w:pPr>
-      <w:bookmarkStart w:id="0" w:name="_GoBack"/>
-      <w:bookmarkEnd w:id="0"/>
       <w:r>
         <w:lastRenderedPageBreak/>
         <w:t>Gagner des PA</w:t>

</xml_diff>